<commit_message>
Alu Sys Laptop Commit 03-07-2024
Alu Sys Laptop Commit 03-07-2024
</commit_message>
<xml_diff>
--- a/Personal/طلب التنفيذ.docx
+++ b/Personal/طلب التنفيذ.docx
@@ -41,6 +41,11 @@
       </w:r>
     </w:p>
     <w:p>
+      <w:pPr>
+        <w:rPr>
+          <w:rtl/>
+        </w:rPr>
+      </w:pPr>
       <w:r>
         <w:rPr>
           <w:rFonts w:cs="Arial"/>
@@ -63,6 +68,1135 @@
           <w:rtl/>
         </w:rPr>
         <w:t xml:space="preserve"> 401024501468618 وايضا رقم : 402034500837096 بتنفيذ المخالصة ونقل الكفالة حسب نص قرارات المحكمة المذيل بصك الحكم</w:t>
+      </w:r>
+    </w:p>
+    <w:p>
+      <w:pPr>
+        <w:rPr>
+          <w:rtl/>
+        </w:rPr>
+      </w:pPr>
+      <w:r>
+        <w:rPr>
+          <w:rFonts w:hint="cs"/>
+          <w:rtl/>
+        </w:rPr>
+        <w:t>شكاوى الموارد البشرية</w:t>
+      </w:r>
+    </w:p>
+    <w:p>
+      <w:pPr>
+        <w:rPr>
+          <w:rtl/>
+        </w:rPr>
+      </w:pPr>
+      <w:r>
+        <w:rPr>
+          <w:rFonts w:hint="cs"/>
+          <w:rtl/>
+        </w:rPr>
+        <w:t>1-</w:t>
+      </w:r>
+    </w:p>
+    <w:p>
+      <w:pPr>
+        <w:pStyle w:val="Heading3"/>
+        <w:pBdr>
+          <w:top w:val="single" w:sz="2" w:space="0" w:color="auto"/>
+          <w:left w:val="single" w:sz="2" w:space="0" w:color="auto"/>
+          <w:bottom w:val="single" w:sz="2" w:space="0" w:color="auto"/>
+          <w:right w:val="single" w:sz="2" w:space="0" w:color="auto"/>
+        </w:pBdr>
+        <w:rPr>
+          <w:rFonts w:ascii="janna" w:hAnsi="janna"/>
+          <w:color w:val="000000"/>
+        </w:rPr>
+      </w:pPr>
+      <w:r>
+        <w:rPr>
+          <w:rFonts w:ascii="janna" w:hAnsi="janna" w:hint="cs"/>
+          <w:color w:val="000000"/>
+          <w:rtl/>
+        </w:rPr>
+        <w:t>ت</w:t>
+      </w:r>
+      <w:r>
+        <w:rPr>
+          <w:rFonts w:ascii="janna" w:hAnsi="janna"/>
+          <w:color w:val="000000"/>
+          <w:rtl/>
+        </w:rPr>
+        <w:t>فاصيل الطلب</w:t>
+      </w:r>
+    </w:p>
+    <w:p>
+      <w:pPr>
+        <w:pStyle w:val="Heading3"/>
+        <w:pBdr>
+          <w:top w:val="single" w:sz="2" w:space="0" w:color="auto"/>
+          <w:left w:val="single" w:sz="2" w:space="0" w:color="auto"/>
+          <w:bottom w:val="single" w:sz="2" w:space="0" w:color="auto"/>
+          <w:right w:val="single" w:sz="2" w:space="0" w:color="auto"/>
+        </w:pBdr>
+        <w:spacing w:before="0" w:beforeAutospacing="0" w:after="0" w:afterAutospacing="0"/>
+        <w:rPr>
+          <w:rFonts w:ascii="janna" w:hAnsi="janna"/>
+          <w:color w:val="000000"/>
+        </w:rPr>
+      </w:pPr>
+      <w:r>
+        <w:rPr>
+          <w:rFonts w:ascii="janna" w:hAnsi="janna"/>
+          <w:color w:val="000000"/>
+          <w:rtl/>
+        </w:rPr>
+        <w:t>ما هو القطاع الذي تتعلق به مشكلتك</w:t>
+      </w:r>
+    </w:p>
+    <w:p>
+      <w:pPr>
+        <w:pStyle w:val="Heading3"/>
+        <w:pBdr>
+          <w:top w:val="single" w:sz="2" w:space="0" w:color="auto"/>
+          <w:left w:val="single" w:sz="2" w:space="0" w:color="auto"/>
+          <w:bottom w:val="single" w:sz="2" w:space="0" w:color="auto"/>
+          <w:right w:val="single" w:sz="2" w:space="0" w:color="auto"/>
+        </w:pBdr>
+        <w:spacing w:before="0" w:beforeAutospacing="0" w:after="0" w:afterAutospacing="0"/>
+        <w:rPr>
+          <w:rFonts w:ascii="janna" w:hAnsi="janna"/>
+          <w:color w:val="000000"/>
+        </w:rPr>
+      </w:pPr>
+      <w:r>
+        <w:rPr>
+          <w:rFonts w:ascii="janna" w:hAnsi="janna"/>
+          <w:color w:val="000000"/>
+          <w:rtl/>
+        </w:rPr>
+        <w:t>العمل</w:t>
+      </w:r>
+    </w:p>
+    <w:p>
+      <w:pPr>
+        <w:pStyle w:val="Heading3"/>
+        <w:pBdr>
+          <w:top w:val="single" w:sz="2" w:space="0" w:color="auto"/>
+          <w:left w:val="single" w:sz="2" w:space="0" w:color="auto"/>
+          <w:bottom w:val="single" w:sz="2" w:space="0" w:color="auto"/>
+          <w:right w:val="single" w:sz="2" w:space="0" w:color="auto"/>
+        </w:pBdr>
+        <w:spacing w:before="0" w:beforeAutospacing="0" w:after="0" w:afterAutospacing="0"/>
+        <w:rPr>
+          <w:rFonts w:ascii="janna" w:hAnsi="janna"/>
+          <w:color w:val="000000"/>
+        </w:rPr>
+      </w:pPr>
+      <w:r>
+        <w:rPr>
+          <w:rFonts w:ascii="janna" w:hAnsi="janna"/>
+          <w:color w:val="000000"/>
+          <w:rtl/>
+        </w:rPr>
+        <w:t>المشكلة التي تواجهها</w:t>
+      </w:r>
+    </w:p>
+    <w:p>
+      <w:pPr>
+        <w:pStyle w:val="Heading3"/>
+        <w:pBdr>
+          <w:top w:val="single" w:sz="2" w:space="0" w:color="auto"/>
+          <w:left w:val="single" w:sz="2" w:space="0" w:color="auto"/>
+          <w:bottom w:val="single" w:sz="2" w:space="0" w:color="auto"/>
+          <w:right w:val="single" w:sz="2" w:space="0" w:color="auto"/>
+        </w:pBdr>
+        <w:spacing w:before="0" w:beforeAutospacing="0" w:after="0" w:afterAutospacing="0"/>
+        <w:rPr>
+          <w:rFonts w:ascii="janna" w:hAnsi="janna"/>
+          <w:color w:val="000000"/>
+        </w:rPr>
+      </w:pPr>
+      <w:r>
+        <w:rPr>
+          <w:rFonts w:ascii="janna" w:hAnsi="janna"/>
+          <w:color w:val="000000"/>
+          <w:rtl/>
+        </w:rPr>
+        <w:t>التسوية الودية</w:t>
+      </w:r>
+    </w:p>
+    <w:p>
+      <w:pPr>
+        <w:pStyle w:val="Heading3"/>
+        <w:pBdr>
+          <w:top w:val="single" w:sz="2" w:space="0" w:color="auto"/>
+          <w:left w:val="single" w:sz="2" w:space="0" w:color="auto"/>
+          <w:bottom w:val="single" w:sz="2" w:space="0" w:color="auto"/>
+          <w:right w:val="single" w:sz="2" w:space="0" w:color="auto"/>
+        </w:pBdr>
+        <w:spacing w:before="0" w:beforeAutospacing="0" w:after="0" w:afterAutospacing="0"/>
+        <w:rPr>
+          <w:rFonts w:ascii="janna" w:hAnsi="janna"/>
+          <w:color w:val="000000"/>
+        </w:rPr>
+      </w:pPr>
+      <w:r>
+        <w:rPr>
+          <w:rFonts w:ascii="janna" w:hAnsi="janna"/>
+          <w:color w:val="000000"/>
+          <w:rtl/>
+        </w:rPr>
+        <w:t>تفاصيل المشكلة التي واجهتك</w:t>
+      </w:r>
+    </w:p>
+    <w:p>
+      <w:pPr>
+        <w:pStyle w:val="Heading3"/>
+        <w:pBdr>
+          <w:top w:val="single" w:sz="2" w:space="0" w:color="auto"/>
+          <w:left w:val="single" w:sz="2" w:space="0" w:color="auto"/>
+          <w:bottom w:val="single" w:sz="2" w:space="0" w:color="auto"/>
+          <w:right w:val="single" w:sz="2" w:space="0" w:color="auto"/>
+        </w:pBdr>
+        <w:spacing w:before="0" w:beforeAutospacing="0" w:after="0" w:afterAutospacing="0"/>
+        <w:rPr>
+          <w:rFonts w:ascii="janna" w:hAnsi="janna"/>
+          <w:color w:val="000000"/>
+        </w:rPr>
+      </w:pPr>
+      <w:r>
+        <w:rPr>
+          <w:rFonts w:ascii="janna" w:hAnsi="janna"/>
+          <w:color w:val="000000"/>
+          <w:rtl/>
+        </w:rPr>
+        <w:t>تعذر طباعة المحضر</w:t>
+      </w:r>
+    </w:p>
+    <w:p>
+      <w:pPr>
+        <w:pStyle w:val="Heading3"/>
+        <w:pBdr>
+          <w:top w:val="single" w:sz="2" w:space="0" w:color="auto"/>
+          <w:left w:val="single" w:sz="2" w:space="0" w:color="auto"/>
+          <w:bottom w:val="single" w:sz="2" w:space="0" w:color="auto"/>
+          <w:right w:val="single" w:sz="2" w:space="0" w:color="auto"/>
+        </w:pBdr>
+        <w:spacing w:before="0" w:beforeAutospacing="0" w:after="0" w:afterAutospacing="0"/>
+        <w:rPr>
+          <w:rFonts w:ascii="janna" w:hAnsi="janna"/>
+          <w:color w:val="000000"/>
+        </w:rPr>
+      </w:pPr>
+      <w:r>
+        <w:rPr>
+          <w:rFonts w:ascii="janna" w:hAnsi="janna"/>
+          <w:color w:val="000000"/>
+          <w:rtl/>
+        </w:rPr>
+        <w:t>تفاصيل الشكوى</w:t>
+      </w:r>
+    </w:p>
+    <w:p>
+      <w:pPr>
+        <w:pStyle w:val="Heading3"/>
+        <w:pBdr>
+          <w:top w:val="single" w:sz="2" w:space="0" w:color="auto"/>
+          <w:left w:val="single" w:sz="2" w:space="0" w:color="auto"/>
+          <w:bottom w:val="single" w:sz="2" w:space="0" w:color="auto"/>
+          <w:right w:val="single" w:sz="2" w:space="0" w:color="auto"/>
+        </w:pBdr>
+        <w:spacing w:before="0" w:beforeAutospacing="0" w:after="0" w:afterAutospacing="0"/>
+        <w:rPr>
+          <w:rFonts w:ascii="janna" w:hAnsi="janna"/>
+          <w:color w:val="000000"/>
+        </w:rPr>
+      </w:pPr>
+      <w:r>
+        <w:rPr>
+          <w:rFonts w:ascii="janna" w:hAnsi="janna"/>
+          <w:color w:val="000000"/>
+          <w:rtl/>
+        </w:rPr>
+        <w:t xml:space="preserve">قمت بعمل طلب تسوية ودية وحضرت الجلسة ولم يحضر المدعى عليه، ولكن فوجئت بحذف كل المستندات من طلب وجلسة ومحضر عدم </w:t>
+      </w:r>
+      <w:proofErr w:type="gramStart"/>
+      <w:r>
+        <w:rPr>
+          <w:rFonts w:ascii="janna" w:hAnsi="janna"/>
+          <w:color w:val="000000"/>
+          <w:rtl/>
+        </w:rPr>
+        <w:t>الحضور ،</w:t>
+      </w:r>
+      <w:proofErr w:type="gramEnd"/>
+      <w:r>
+        <w:rPr>
+          <w:rFonts w:ascii="janna" w:hAnsi="janna"/>
+          <w:color w:val="000000"/>
+          <w:rtl/>
+        </w:rPr>
+        <w:t xml:space="preserve"> وذلك بعد أن وصلتني رسائل تؤكد ذلك </w:t>
+      </w:r>
+      <w:proofErr w:type="spellStart"/>
+      <w:r>
+        <w:rPr>
+          <w:rFonts w:ascii="janna" w:hAnsi="janna"/>
+          <w:color w:val="000000"/>
+          <w:rtl/>
+        </w:rPr>
+        <w:t>كلهرقم</w:t>
+      </w:r>
+      <w:proofErr w:type="spellEnd"/>
+      <w:r>
+        <w:rPr>
+          <w:rFonts w:ascii="janna" w:hAnsi="janna"/>
+          <w:color w:val="000000"/>
+          <w:rtl/>
+        </w:rPr>
+        <w:t xml:space="preserve"> الطلب</w:t>
+      </w:r>
+      <w:r>
+        <w:rPr>
+          <w:rFonts w:ascii="janna" w:hAnsi="janna"/>
+          <w:color w:val="000000"/>
+        </w:rPr>
+        <w:t>: CS-3059351</w:t>
+      </w:r>
+      <w:r>
+        <w:rPr>
+          <w:rFonts w:ascii="janna" w:hAnsi="janna"/>
+          <w:color w:val="000000"/>
+          <w:rtl/>
+        </w:rPr>
+        <w:t>رقم الدعوى: 14450706418 تسجيل حضور بتاريخ: 09/07/1445صدور محضر بتاريخ: 09/07/1445</w:t>
+      </w:r>
+    </w:p>
+    <w:p>
+      <w:pPr>
+        <w:pStyle w:val="Heading3"/>
+        <w:pBdr>
+          <w:top w:val="single" w:sz="2" w:space="0" w:color="auto"/>
+          <w:left w:val="single" w:sz="2" w:space="0" w:color="auto"/>
+          <w:bottom w:val="single" w:sz="2" w:space="0" w:color="auto"/>
+          <w:right w:val="single" w:sz="2" w:space="0" w:color="auto"/>
+        </w:pBdr>
+        <w:spacing w:before="0" w:beforeAutospacing="0" w:after="0" w:afterAutospacing="0"/>
+        <w:rPr>
+          <w:rFonts w:ascii="janna" w:hAnsi="janna"/>
+          <w:color w:val="000000"/>
+        </w:rPr>
+      </w:pPr>
+      <w:r>
+        <w:rPr>
+          <w:rFonts w:ascii="janna" w:hAnsi="janna"/>
+          <w:color w:val="000000"/>
+          <w:rtl/>
+        </w:rPr>
+        <w:t>معلومات التواصل</w:t>
+      </w:r>
+    </w:p>
+    <w:p>
+      <w:pPr>
+        <w:pStyle w:val="Heading3"/>
+        <w:pBdr>
+          <w:top w:val="single" w:sz="2" w:space="0" w:color="auto"/>
+          <w:left w:val="single" w:sz="2" w:space="0" w:color="auto"/>
+          <w:bottom w:val="single" w:sz="2" w:space="0" w:color="auto"/>
+          <w:right w:val="single" w:sz="2" w:space="0" w:color="auto"/>
+        </w:pBdr>
+        <w:spacing w:before="0" w:beforeAutospacing="0" w:after="0" w:afterAutospacing="0"/>
+        <w:rPr>
+          <w:rFonts w:ascii="janna" w:hAnsi="janna"/>
+          <w:color w:val="000000"/>
+        </w:rPr>
+      </w:pPr>
+      <w:r>
+        <w:rPr>
+          <w:rFonts w:ascii="janna" w:hAnsi="janna"/>
+          <w:color w:val="000000"/>
+          <w:rtl/>
+        </w:rPr>
+        <w:t>بريد التواصل</w:t>
+      </w:r>
+    </w:p>
+    <w:p>
+      <w:pPr>
+        <w:pStyle w:val="Heading3"/>
+        <w:pBdr>
+          <w:top w:val="single" w:sz="2" w:space="0" w:color="auto"/>
+          <w:left w:val="single" w:sz="2" w:space="0" w:color="auto"/>
+          <w:bottom w:val="single" w:sz="2" w:space="0" w:color="auto"/>
+          <w:right w:val="single" w:sz="2" w:space="0" w:color="auto"/>
+        </w:pBdr>
+        <w:spacing w:before="0" w:beforeAutospacing="0" w:after="0" w:afterAutospacing="0"/>
+        <w:rPr>
+          <w:rFonts w:ascii="janna" w:hAnsi="janna"/>
+          <w:color w:val="000000"/>
+        </w:rPr>
+      </w:pPr>
+      <w:r>
+        <w:rPr>
+          <w:rFonts w:ascii="janna" w:hAnsi="janna"/>
+          <w:color w:val="000000"/>
+        </w:rPr>
+        <w:t>aouf.wm@gmail.com</w:t>
+      </w:r>
+    </w:p>
+    <w:p>
+      <w:pPr>
+        <w:pStyle w:val="Heading3"/>
+        <w:pBdr>
+          <w:top w:val="single" w:sz="2" w:space="0" w:color="auto"/>
+          <w:left w:val="single" w:sz="2" w:space="0" w:color="auto"/>
+          <w:bottom w:val="single" w:sz="2" w:space="0" w:color="auto"/>
+          <w:right w:val="single" w:sz="2" w:space="0" w:color="auto"/>
+        </w:pBdr>
+        <w:spacing w:before="0" w:beforeAutospacing="0" w:after="0" w:afterAutospacing="0"/>
+        <w:rPr>
+          <w:rFonts w:ascii="janna" w:hAnsi="janna"/>
+          <w:color w:val="000000"/>
+        </w:rPr>
+      </w:pPr>
+      <w:r>
+        <w:rPr>
+          <w:rFonts w:ascii="janna" w:hAnsi="janna"/>
+          <w:color w:val="000000"/>
+          <w:rtl/>
+        </w:rPr>
+        <w:t>جوال التواصل</w:t>
+      </w:r>
+    </w:p>
+    <w:p>
+      <w:pPr>
+        <w:pStyle w:val="Heading3"/>
+        <w:pBdr>
+          <w:top w:val="single" w:sz="2" w:space="0" w:color="auto"/>
+          <w:left w:val="single" w:sz="2" w:space="0" w:color="auto"/>
+          <w:bottom w:val="single" w:sz="2" w:space="0" w:color="auto"/>
+          <w:right w:val="single" w:sz="2" w:space="0" w:color="auto"/>
+        </w:pBdr>
+        <w:spacing w:before="0" w:beforeAutospacing="0" w:after="0" w:afterAutospacing="0"/>
+        <w:rPr>
+          <w:rFonts w:ascii="janna" w:hAnsi="janna"/>
+          <w:color w:val="000000"/>
+        </w:rPr>
+      </w:pPr>
+      <w:r>
+        <w:rPr>
+          <w:rFonts w:ascii="janna" w:hAnsi="janna"/>
+          <w:color w:val="000000"/>
+        </w:rPr>
+        <w:t>0547304212</w:t>
+      </w:r>
+    </w:p>
+    <w:p>
+      <w:pPr>
+        <w:pStyle w:val="Heading3"/>
+        <w:pBdr>
+          <w:top w:val="single" w:sz="2" w:space="0" w:color="auto"/>
+          <w:left w:val="single" w:sz="2" w:space="0" w:color="auto"/>
+          <w:bottom w:val="single" w:sz="2" w:space="0" w:color="auto"/>
+          <w:right w:val="single" w:sz="2" w:space="0" w:color="auto"/>
+        </w:pBdr>
+        <w:spacing w:before="0" w:beforeAutospacing="0" w:after="0" w:afterAutospacing="0"/>
+        <w:rPr>
+          <w:rFonts w:ascii="janna" w:hAnsi="janna"/>
+          <w:color w:val="000000"/>
+        </w:rPr>
+      </w:pPr>
+      <w:r>
+        <w:rPr>
+          <w:rFonts w:ascii="janna" w:hAnsi="janna"/>
+          <w:color w:val="000000"/>
+          <w:rtl/>
+        </w:rPr>
+        <w:t>منطقة/مدينة</w:t>
+      </w:r>
+    </w:p>
+    <w:p>
+      <w:pPr>
+        <w:pStyle w:val="Heading3"/>
+        <w:pBdr>
+          <w:top w:val="single" w:sz="2" w:space="0" w:color="auto"/>
+          <w:left w:val="single" w:sz="2" w:space="0" w:color="auto"/>
+          <w:bottom w:val="single" w:sz="2" w:space="0" w:color="auto"/>
+          <w:right w:val="single" w:sz="2" w:space="0" w:color="auto"/>
+        </w:pBdr>
+        <w:spacing w:before="0" w:beforeAutospacing="0" w:after="0" w:afterAutospacing="0"/>
+        <w:rPr>
+          <w:rFonts w:ascii="janna" w:hAnsi="janna"/>
+          <w:color w:val="000000"/>
+        </w:rPr>
+      </w:pPr>
+      <w:r>
+        <w:rPr>
+          <w:rFonts w:ascii="janna" w:hAnsi="janna"/>
+          <w:color w:val="000000"/>
+          <w:rtl/>
+        </w:rPr>
+        <w:t>الرياض</w:t>
+      </w:r>
+    </w:p>
+    <w:p>
+      <w:pPr>
+        <w:pStyle w:val="Heading3"/>
+        <w:pBdr>
+          <w:top w:val="single" w:sz="2" w:space="0" w:color="auto"/>
+          <w:left w:val="single" w:sz="2" w:space="0" w:color="auto"/>
+          <w:bottom w:val="single" w:sz="2" w:space="0" w:color="auto"/>
+          <w:right w:val="single" w:sz="2" w:space="0" w:color="auto"/>
+        </w:pBdr>
+        <w:spacing w:before="0" w:beforeAutospacing="0" w:after="0" w:afterAutospacing="0"/>
+        <w:rPr>
+          <w:rFonts w:ascii="janna" w:hAnsi="janna"/>
+          <w:color w:val="000000"/>
+        </w:rPr>
+      </w:pPr>
+      <w:r>
+        <w:rPr>
+          <w:rFonts w:ascii="janna" w:hAnsi="janna"/>
+          <w:color w:val="000000"/>
+          <w:rtl/>
+        </w:rPr>
+        <w:t>المرفقات</w:t>
+      </w:r>
+    </w:p>
+    <w:p>
+      <w:pPr>
+        <w:pStyle w:val="text-navy-500"/>
+        <w:pBdr>
+          <w:top w:val="single" w:sz="2" w:space="0" w:color="auto"/>
+          <w:left w:val="single" w:sz="2" w:space="0" w:color="auto"/>
+          <w:bottom w:val="single" w:sz="2" w:space="0" w:color="auto"/>
+          <w:right w:val="single" w:sz="2" w:space="0" w:color="auto"/>
+        </w:pBdr>
+        <w:spacing w:before="0" w:beforeAutospacing="0" w:after="0" w:afterAutospacing="0"/>
+        <w:rPr>
+          <w:rFonts w:ascii="janna" w:hAnsi="janna"/>
+          <w:b/>
+          <w:bCs/>
+          <w:color w:val="000000"/>
+          <w:sz w:val="27"/>
+          <w:szCs w:val="27"/>
+        </w:rPr>
+      </w:pPr>
+      <w:r>
+        <w:rPr>
+          <w:rFonts w:ascii="janna" w:hAnsi="janna"/>
+          <w:b/>
+          <w:bCs/>
+          <w:color w:val="000000"/>
+          <w:sz w:val="27"/>
+          <w:szCs w:val="27"/>
+          <w:rtl/>
+        </w:rPr>
+        <w:t>دعوى تسوية رقم 14450706418</w:t>
+      </w:r>
+      <w:r>
+        <w:rPr>
+          <w:rFonts w:ascii="janna" w:hAnsi="janna"/>
+          <w:b/>
+          <w:bCs/>
+          <w:color w:val="000000"/>
+          <w:sz w:val="27"/>
+          <w:szCs w:val="27"/>
+        </w:rPr>
+        <w:t>.pdf</w:t>
+      </w:r>
+      <w:r>
+        <w:rPr>
+          <w:rStyle w:val="text-navy-100"/>
+          <w:rFonts w:ascii="janna" w:hAnsi="janna"/>
+          <w:color w:val="000000"/>
+          <w:sz w:val="27"/>
+          <w:szCs w:val="27"/>
+          <w:bdr w:val="single" w:sz="2" w:space="0" w:color="auto" w:frame="1"/>
+        </w:rPr>
+        <w:t>199.54 KB</w:t>
+      </w:r>
+    </w:p>
+    <w:p>
+      <w:pPr>
+        <w:pStyle w:val="text-navy-500"/>
+        <w:pBdr>
+          <w:top w:val="single" w:sz="2" w:space="0" w:color="auto"/>
+          <w:left w:val="single" w:sz="2" w:space="0" w:color="auto"/>
+          <w:bottom w:val="single" w:sz="2" w:space="0" w:color="auto"/>
+          <w:right w:val="single" w:sz="2" w:space="0" w:color="auto"/>
+        </w:pBdr>
+        <w:spacing w:before="0" w:beforeAutospacing="0" w:after="0" w:afterAutospacing="0"/>
+        <w:rPr>
+          <w:rFonts w:ascii="janna" w:hAnsi="janna"/>
+          <w:b/>
+          <w:bCs/>
+          <w:color w:val="000000"/>
+          <w:sz w:val="27"/>
+          <w:szCs w:val="27"/>
+        </w:rPr>
+      </w:pPr>
+      <w:r>
+        <w:rPr>
+          <w:rFonts w:ascii="janna" w:hAnsi="janna"/>
+          <w:b/>
+          <w:bCs/>
+          <w:color w:val="000000"/>
+          <w:sz w:val="27"/>
+          <w:szCs w:val="27"/>
+          <w:rtl/>
+        </w:rPr>
+        <w:t>دعوى تسوية رقم 14450706418</w:t>
+      </w:r>
+      <w:r>
+        <w:rPr>
+          <w:rFonts w:ascii="janna" w:hAnsi="janna"/>
+          <w:b/>
+          <w:bCs/>
+          <w:color w:val="000000"/>
+          <w:sz w:val="27"/>
+          <w:szCs w:val="27"/>
+        </w:rPr>
+        <w:t>.pdf</w:t>
+      </w:r>
+      <w:r>
+        <w:rPr>
+          <w:rStyle w:val="text-navy-100"/>
+          <w:rFonts w:ascii="janna" w:hAnsi="janna"/>
+          <w:color w:val="000000"/>
+          <w:sz w:val="27"/>
+          <w:szCs w:val="27"/>
+          <w:bdr w:val="single" w:sz="2" w:space="0" w:color="auto" w:frame="1"/>
+        </w:rPr>
+        <w:t>199.54 KB</w:t>
+      </w:r>
+    </w:p>
+    <w:p>
+      <w:pPr>
+        <w:pStyle w:val="Heading3"/>
+        <w:pBdr>
+          <w:top w:val="single" w:sz="2" w:space="0" w:color="auto"/>
+          <w:left w:val="single" w:sz="2" w:space="0" w:color="auto"/>
+          <w:bottom w:val="single" w:sz="2" w:space="0" w:color="auto"/>
+          <w:right w:val="single" w:sz="2" w:space="0" w:color="auto"/>
+        </w:pBdr>
+        <w:spacing w:before="0" w:beforeAutospacing="0" w:after="0" w:afterAutospacing="0"/>
+        <w:rPr>
+          <w:rFonts w:ascii="janna" w:hAnsi="janna"/>
+          <w:color w:val="000000"/>
+        </w:rPr>
+      </w:pPr>
+      <w:r>
+        <w:rPr>
+          <w:rFonts w:ascii="janna" w:hAnsi="janna"/>
+          <w:color w:val="000000"/>
+          <w:rtl/>
+        </w:rPr>
+        <w:t>رقم الطلب في نظام ودي (اجباري)</w:t>
+      </w:r>
+    </w:p>
+    <w:p>
+      <w:pPr>
+        <w:pStyle w:val="Heading3"/>
+        <w:pBdr>
+          <w:top w:val="single" w:sz="2" w:space="0" w:color="auto"/>
+          <w:left w:val="single" w:sz="2" w:space="0" w:color="auto"/>
+          <w:bottom w:val="single" w:sz="2" w:space="0" w:color="auto"/>
+          <w:right w:val="single" w:sz="2" w:space="0" w:color="auto"/>
+        </w:pBdr>
+        <w:spacing w:before="0" w:beforeAutospacing="0" w:after="0" w:afterAutospacing="0"/>
+        <w:rPr>
+          <w:rFonts w:ascii="janna" w:hAnsi="janna"/>
+          <w:color w:val="000000"/>
+        </w:rPr>
+      </w:pPr>
+      <w:r>
+        <w:rPr>
+          <w:rFonts w:ascii="janna" w:hAnsi="janna"/>
+          <w:color w:val="000000"/>
+        </w:rPr>
+        <w:t>CS3059351</w:t>
+      </w:r>
+    </w:p>
+    <w:p>
+      <w:pPr>
+        <w:rPr>
+          <w:rtl/>
+        </w:rPr>
+      </w:pPr>
+    </w:p>
+    <w:p>
+      <w:pPr>
+        <w:rPr>
+          <w:rtl/>
+        </w:rPr>
+      </w:pPr>
+      <w:r>
+        <w:rPr>
+          <w:rFonts w:hint="cs"/>
+          <w:rtl/>
+        </w:rPr>
+        <w:t xml:space="preserve">2- </w:t>
+      </w:r>
+    </w:p>
+    <w:p>
+      <w:pPr>
+        <w:pBdr>
+          <w:top w:val="single" w:sz="2" w:space="0" w:color="auto"/>
+          <w:left w:val="single" w:sz="2" w:space="0" w:color="auto"/>
+          <w:bottom w:val="single" w:sz="2" w:space="0" w:color="auto"/>
+          <w:right w:val="single" w:sz="2" w:space="0" w:color="auto"/>
+        </w:pBdr>
+        <w:bidi w:val="0"/>
+        <w:spacing w:after="0" w:line="240" w:lineRule="auto"/>
+        <w:outlineLvl w:val="2"/>
+        <w:rPr>
+          <w:rFonts w:ascii="janna" w:eastAsia="Times New Roman" w:hAnsi="janna" w:cs="Times New Roman"/>
+          <w:b/>
+          <w:bCs/>
+          <w:color w:val="000000"/>
+          <w:kern w:val="0"/>
+          <w:sz w:val="27"/>
+          <w:szCs w:val="27"/>
+          <w14:ligatures w14:val="none"/>
+        </w:rPr>
+      </w:pPr>
+      <w:r>
+        <w:rPr>
+          <w:rFonts w:ascii="janna" w:eastAsia="Times New Roman" w:hAnsi="janna" w:cs="Times New Roman"/>
+          <w:b/>
+          <w:bCs/>
+          <w:color w:val="000000"/>
+          <w:kern w:val="0"/>
+          <w:sz w:val="27"/>
+          <w:szCs w:val="27"/>
+          <w:rtl/>
+          <w14:ligatures w14:val="none"/>
+        </w:rPr>
+        <w:t xml:space="preserve">تم الاتفاق بعقد موقع من طرفي ووكيل صاحب العمل على التسوية الودية وكانت بنود العقد كما هو مرفق:1- منحي نقل الكفالة2- الاقرار من طرفي باستلام </w:t>
+      </w:r>
+      <w:proofErr w:type="spellStart"/>
+      <w:r>
+        <w:rPr>
+          <w:rFonts w:ascii="janna" w:eastAsia="Times New Roman" w:hAnsi="janna" w:cs="Times New Roman"/>
+          <w:b/>
+          <w:bCs/>
+          <w:color w:val="000000"/>
+          <w:kern w:val="0"/>
+          <w:sz w:val="27"/>
+          <w:szCs w:val="27"/>
+          <w:rtl/>
+          <w14:ligatures w14:val="none"/>
+        </w:rPr>
+        <w:t>مستحقاتيوبعد</w:t>
+      </w:r>
+      <w:proofErr w:type="spellEnd"/>
+      <w:r>
+        <w:rPr>
+          <w:rFonts w:ascii="janna" w:eastAsia="Times New Roman" w:hAnsi="janna" w:cs="Times New Roman"/>
+          <w:b/>
+          <w:bCs/>
+          <w:color w:val="000000"/>
+          <w:kern w:val="0"/>
+          <w:sz w:val="27"/>
+          <w:szCs w:val="27"/>
+          <w:rtl/>
+          <w14:ligatures w14:val="none"/>
+        </w:rPr>
+        <w:t xml:space="preserve"> التوقيع: رفض صاحب العمل نقل خدماتي أو اعطائي أي خطاب يفيد ذلك ، ولم يرد على الهاتف ورفض مقابلتي، والى الآن لم أستطيع نقل </w:t>
+      </w:r>
+      <w:proofErr w:type="spellStart"/>
+      <w:r>
+        <w:rPr>
+          <w:rFonts w:ascii="janna" w:eastAsia="Times New Roman" w:hAnsi="janna" w:cs="Times New Roman"/>
+          <w:b/>
+          <w:bCs/>
+          <w:color w:val="000000"/>
+          <w:kern w:val="0"/>
+          <w:sz w:val="27"/>
+          <w:szCs w:val="27"/>
+          <w:rtl/>
+          <w14:ligatures w14:val="none"/>
+        </w:rPr>
+        <w:t>الكفالةوحاولت</w:t>
+      </w:r>
+      <w:proofErr w:type="spellEnd"/>
+      <w:r>
+        <w:rPr>
+          <w:rFonts w:ascii="janna" w:eastAsia="Times New Roman" w:hAnsi="janna" w:cs="Times New Roman"/>
+          <w:b/>
+          <w:bCs/>
+          <w:color w:val="000000"/>
+          <w:kern w:val="0"/>
+          <w:sz w:val="27"/>
+          <w:szCs w:val="27"/>
+          <w:rtl/>
+          <w14:ligatures w14:val="none"/>
+        </w:rPr>
+        <w:t xml:space="preserve"> من خلال نظام الموارد البشرية أكثر من مرة طلب نقل كفالة ولكن افاجئ </w:t>
+      </w:r>
+      <w:proofErr w:type="spellStart"/>
+      <w:r>
+        <w:rPr>
+          <w:rFonts w:ascii="janna" w:eastAsia="Times New Roman" w:hAnsi="janna" w:cs="Times New Roman"/>
+          <w:b/>
+          <w:bCs/>
+          <w:color w:val="000000"/>
+          <w:kern w:val="0"/>
+          <w:sz w:val="27"/>
+          <w:szCs w:val="27"/>
+          <w:rtl/>
+          <w14:ligatures w14:val="none"/>
+        </w:rPr>
+        <w:t>بالغاء</w:t>
+      </w:r>
+      <w:proofErr w:type="spellEnd"/>
+      <w:r>
+        <w:rPr>
+          <w:rFonts w:ascii="janna" w:eastAsia="Times New Roman" w:hAnsi="janna" w:cs="Times New Roman"/>
+          <w:b/>
+          <w:bCs/>
+          <w:color w:val="000000"/>
+          <w:kern w:val="0"/>
+          <w:sz w:val="27"/>
+          <w:szCs w:val="27"/>
+          <w:rtl/>
+          <w14:ligatures w14:val="none"/>
+        </w:rPr>
+        <w:t xml:space="preserve"> الطلب في نفس يوم تحريره على النظام ،وقمت بتقديم دعوى عن طريق </w:t>
+      </w:r>
+      <w:r>
+        <w:rPr>
+          <w:rFonts w:ascii="janna" w:eastAsia="Times New Roman" w:hAnsi="janna" w:cs="Times New Roman"/>
+          <w:b/>
+          <w:bCs/>
+          <w:color w:val="000000"/>
+          <w:kern w:val="0"/>
+          <w:sz w:val="27"/>
+          <w:szCs w:val="27"/>
+          <w:rtl/>
+          <w14:ligatures w14:val="none"/>
+        </w:rPr>
+        <w:lastRenderedPageBreak/>
+        <w:t xml:space="preserve">ناجز وقد تم ردها </w:t>
+      </w:r>
+      <w:proofErr w:type="spellStart"/>
+      <w:r>
+        <w:rPr>
+          <w:rFonts w:ascii="janna" w:eastAsia="Times New Roman" w:hAnsi="janna" w:cs="Times New Roman"/>
+          <w:b/>
+          <w:bCs/>
+          <w:color w:val="000000"/>
+          <w:kern w:val="0"/>
+          <w:sz w:val="27"/>
+          <w:szCs w:val="27"/>
+          <w:rtl/>
+          <w14:ligatures w14:val="none"/>
+        </w:rPr>
+        <w:t>وئلك</w:t>
+      </w:r>
+      <w:proofErr w:type="spellEnd"/>
+      <w:r>
+        <w:rPr>
+          <w:rFonts w:ascii="janna" w:eastAsia="Times New Roman" w:hAnsi="janna" w:cs="Times New Roman"/>
+          <w:b/>
+          <w:bCs/>
+          <w:color w:val="000000"/>
+          <w:kern w:val="0"/>
+          <w:sz w:val="27"/>
+          <w:szCs w:val="27"/>
+          <w:rtl/>
+          <w14:ligatures w14:val="none"/>
+        </w:rPr>
+        <w:t xml:space="preserve"> لتوقيعي على المخالصة وقد قال لي الشيخ اذهب للجنة العليا </w:t>
+      </w:r>
+      <w:proofErr w:type="spellStart"/>
+      <w:r>
+        <w:rPr>
+          <w:rFonts w:ascii="janna" w:eastAsia="Times New Roman" w:hAnsi="janna" w:cs="Times New Roman"/>
+          <w:b/>
+          <w:bCs/>
+          <w:color w:val="000000"/>
+          <w:kern w:val="0"/>
+          <w:sz w:val="27"/>
+          <w:szCs w:val="27"/>
+          <w:rtl/>
+          <w14:ligatures w14:val="none"/>
+        </w:rPr>
+        <w:t>وسينقلوا</w:t>
+      </w:r>
+      <w:proofErr w:type="spellEnd"/>
+      <w:r>
+        <w:rPr>
+          <w:rFonts w:ascii="janna" w:eastAsia="Times New Roman" w:hAnsi="janna" w:cs="Times New Roman"/>
+          <w:b/>
+          <w:bCs/>
+          <w:color w:val="000000"/>
+          <w:kern w:val="0"/>
+          <w:sz w:val="27"/>
+          <w:szCs w:val="27"/>
+          <w:rtl/>
+          <w14:ligatures w14:val="none"/>
+        </w:rPr>
+        <w:t xml:space="preserve"> لك كفالة وقد ذهبت اليهم اكثر من مرة دون جدوى مع أن صك الحكم الصادر/ ٤</w:t>
+      </w:r>
+      <w:r>
+        <w:rPr>
+          <w:rFonts w:ascii="janna" w:eastAsia="Times New Roman" w:hAnsi="janna" w:cs="Times New Roman"/>
+          <w:b/>
+          <w:bCs/>
+          <w:color w:val="000000"/>
+          <w:kern w:val="0"/>
+          <w:sz w:val="27"/>
+          <w:szCs w:val="27"/>
+          <w:rtl/>
+          <w:lang w:bidi="fa-IR"/>
+          <w14:ligatures w14:val="none"/>
+        </w:rPr>
+        <w:t>۵۳۱۱</w:t>
+      </w:r>
+      <w:r>
+        <w:rPr>
+          <w:rFonts w:ascii="janna" w:eastAsia="Times New Roman" w:hAnsi="janna" w:cs="Times New Roman"/>
+          <w:b/>
+          <w:bCs/>
+          <w:color w:val="000000"/>
+          <w:kern w:val="0"/>
+          <w:sz w:val="27"/>
+          <w:szCs w:val="27"/>
+          <w:rtl/>
+          <w14:ligatures w14:val="none"/>
+        </w:rPr>
+        <w:t>٤</w:t>
+      </w:r>
+      <w:r>
+        <w:rPr>
+          <w:rFonts w:ascii="janna" w:eastAsia="Times New Roman" w:hAnsi="janna" w:cs="Times New Roman"/>
+          <w:b/>
+          <w:bCs/>
+          <w:color w:val="000000"/>
+          <w:kern w:val="0"/>
+          <w:sz w:val="27"/>
+          <w:szCs w:val="27"/>
+          <w:rtl/>
+          <w:lang w:bidi="fa-IR"/>
+          <w14:ligatures w14:val="none"/>
+        </w:rPr>
+        <w:t>۵۲</w:t>
+      </w:r>
+      <w:r>
+        <w:rPr>
+          <w:rFonts w:ascii="janna" w:eastAsia="Times New Roman" w:hAnsi="janna" w:cs="Times New Roman"/>
+          <w:b/>
+          <w:bCs/>
+          <w:color w:val="000000"/>
+          <w:kern w:val="0"/>
+          <w:sz w:val="27"/>
+          <w:szCs w:val="27"/>
+          <w:rtl/>
+          <w14:ligatures w14:val="none"/>
+        </w:rPr>
+        <w:t>٦</w:t>
+      </w:r>
+      <w:r>
+        <w:rPr>
+          <w:rFonts w:ascii="janna" w:eastAsia="Times New Roman" w:hAnsi="janna" w:cs="Times New Roman"/>
+          <w:b/>
+          <w:bCs/>
+          <w:color w:val="000000"/>
+          <w:kern w:val="0"/>
+          <w:sz w:val="27"/>
+          <w:szCs w:val="27"/>
+          <w:rtl/>
+          <w:lang w:bidi="fa-IR"/>
+          <w14:ligatures w14:val="none"/>
+        </w:rPr>
+        <w:t>۳</w:t>
+      </w:r>
+      <w:r>
+        <w:rPr>
+          <w:rFonts w:ascii="janna" w:eastAsia="Times New Roman" w:hAnsi="janna" w:cs="Times New Roman"/>
+          <w:b/>
+          <w:bCs/>
+          <w:color w:val="000000"/>
+          <w:kern w:val="0"/>
+          <w:sz w:val="27"/>
+          <w:szCs w:val="27"/>
+          <w:rtl/>
+          <w14:ligatures w14:val="none"/>
+        </w:rPr>
+        <w:t xml:space="preserve"> برد الدعوى يستند لعقد المخالصة المرفق وقد تضمنت قرارات محكمة الاستئناف عبارة وللمدعي المطالبة بتنفيذ المخالصة ونقل </w:t>
+      </w:r>
+      <w:proofErr w:type="spellStart"/>
+      <w:r>
+        <w:rPr>
+          <w:rFonts w:ascii="janna" w:eastAsia="Times New Roman" w:hAnsi="janna" w:cs="Times New Roman"/>
+          <w:b/>
+          <w:bCs/>
+          <w:color w:val="000000"/>
+          <w:kern w:val="0"/>
+          <w:sz w:val="27"/>
+          <w:szCs w:val="27"/>
+          <w:rtl/>
+          <w14:ligatures w14:val="none"/>
+        </w:rPr>
+        <w:t>كفالتهنرجو</w:t>
+      </w:r>
+      <w:proofErr w:type="spellEnd"/>
+      <w:r>
+        <w:rPr>
+          <w:rFonts w:ascii="janna" w:eastAsia="Times New Roman" w:hAnsi="janna" w:cs="Times New Roman"/>
+          <w:b/>
+          <w:bCs/>
+          <w:color w:val="000000"/>
+          <w:kern w:val="0"/>
+          <w:sz w:val="27"/>
+          <w:szCs w:val="27"/>
+          <w:rtl/>
+          <w14:ligatures w14:val="none"/>
+        </w:rPr>
+        <w:t xml:space="preserve"> منكم التكرم والنظر بشكواي حيث أنني ومنذ وقت توقيع الاتفاق والى الان لا استطيع نقل خدماتي أو العمل في أي شركة دون نقل الكفالة واقترض من الاصدقاء وأصحاب الفضل لمصروفاتي الشخصية ولم استطيع ارسال مصروفات لأسرتي </w:t>
+      </w:r>
+      <w:proofErr w:type="spellStart"/>
+      <w:r>
+        <w:rPr>
+          <w:rFonts w:ascii="janna" w:eastAsia="Times New Roman" w:hAnsi="janna" w:cs="Times New Roman"/>
+          <w:b/>
+          <w:bCs/>
+          <w:color w:val="000000"/>
+          <w:kern w:val="0"/>
+          <w:sz w:val="27"/>
+          <w:szCs w:val="27"/>
+          <w:rtl/>
+          <w14:ligatures w14:val="none"/>
+        </w:rPr>
+        <w:t>بمصرنأمل</w:t>
+      </w:r>
+      <w:proofErr w:type="spellEnd"/>
+      <w:r>
+        <w:rPr>
+          <w:rFonts w:ascii="janna" w:eastAsia="Times New Roman" w:hAnsi="janna" w:cs="Times New Roman"/>
+          <w:b/>
+          <w:bCs/>
+          <w:color w:val="000000"/>
+          <w:kern w:val="0"/>
+          <w:sz w:val="27"/>
+          <w:szCs w:val="27"/>
+          <w:rtl/>
+          <w14:ligatures w14:val="none"/>
+        </w:rPr>
+        <w:t xml:space="preserve"> منكم النظر بشكواي بعين الرأفة وجزاكم الله خيراً</w:t>
+      </w:r>
+    </w:p>
+    <w:p>
+      <w:pPr>
+        <w:rPr>
+          <w:rtl/>
+        </w:rPr>
+      </w:pPr>
+    </w:p>
+    <w:p>
+      <w:pPr>
+        <w:rPr>
+          <w:rtl/>
+        </w:rPr>
+      </w:pPr>
+    </w:p>
+    <w:p/>
+    <w:p>
+      <w:pPr>
+        <w:rPr>
+          <w:rtl/>
+        </w:rPr>
+      </w:pPr>
+    </w:p>
+    <w:p>
+      <w:pPr>
+        <w:rPr>
+          <w:rtl/>
+        </w:rPr>
+      </w:pPr>
+    </w:p>
+    <w:p>
+      <w:pPr>
+        <w:rPr>
+          <w:rtl/>
+        </w:rPr>
+      </w:pPr>
+      <w:r>
+        <w:rPr>
+          <w:rFonts w:cs="Arial"/>
+          <w:rtl/>
+        </w:rPr>
+        <w:t xml:space="preserve">وصلتني رسالة انقطاع عن العمل منذ أن قام بعمل الطلب بتاريخ 19-11-2023 </w:t>
+      </w:r>
+      <w:proofErr w:type="gramStart"/>
+      <w:r>
+        <w:rPr>
+          <w:rFonts w:cs="Arial"/>
+          <w:rtl/>
+        </w:rPr>
+        <w:t>م ،</w:t>
+      </w:r>
+      <w:proofErr w:type="gramEnd"/>
+      <w:r>
+        <w:rPr>
+          <w:rFonts w:cs="Arial"/>
+          <w:rtl/>
+        </w:rPr>
+        <w:t xml:space="preserve"> وحاولت خلالها نقل الكفالة ولكنه رفض وذهبت لمكتب العمل في حائل لكنه رفض التعامل معي وقالي مالك   حق نهائي في نقل الكفالة، ورفض الكفيل اعطائي اي مستندات أو خطابات لنقل كفالتي</w:t>
+      </w:r>
+    </w:p>
+    <w:p>
+      <w:pPr>
+        <w:rPr>
+          <w:rtl/>
+        </w:rPr>
+      </w:pPr>
+      <w:r>
+        <w:rPr>
+          <w:rFonts w:cs="Arial"/>
+          <w:rtl/>
+        </w:rPr>
+        <w:t>ولم يرد على مطلقاً وكذلك موظفين الموارد البشرية لديه حتى انتهت مدة الشهرين</w:t>
+      </w:r>
+    </w:p>
+    <w:p>
+      <w:pPr>
+        <w:rPr>
+          <w:rtl/>
+        </w:rPr>
+      </w:pPr>
+      <w:r>
+        <w:rPr>
+          <w:rFonts w:cs="Arial"/>
+          <w:rtl/>
+        </w:rPr>
+        <w:t xml:space="preserve">وقد قال لي القاضي توجه للجنة العليا بهذا الخطاب وسوف يقومون بنقل كفالتك وقد نصت قرارات المحكمة على حقي في المطالبة بنقل الكفالة حسب صك الحكم الذي تم ارفاقه وتوجهت </w:t>
+      </w:r>
+      <w:proofErr w:type="gramStart"/>
+      <w:r>
+        <w:rPr>
+          <w:rFonts w:cs="Arial"/>
+          <w:rtl/>
+        </w:rPr>
+        <w:t>اليهم</w:t>
+      </w:r>
+      <w:proofErr w:type="gramEnd"/>
+      <w:r>
+        <w:rPr>
+          <w:rFonts w:cs="Arial"/>
+          <w:rtl/>
+        </w:rPr>
+        <w:t xml:space="preserve"> مع الكفيل الجديد وأيضاً رفضوا نقل الكفالة</w:t>
+      </w:r>
+    </w:p>
+    <w:p>
+      <w:r>
+        <w:rPr>
+          <w:rFonts w:cs="Arial"/>
+          <w:rtl/>
+        </w:rPr>
+        <w:t>نأمل منكم مساعدتي وحل مشكلتي وجزاكم الله خيراً</w:t>
       </w:r>
     </w:p>
     <w:sectPr>
@@ -481,6 +1615,28 @@
       <w:bidi/>
     </w:pPr>
   </w:style>
+  <w:style w:type="paragraph" w:styleId="Heading3">
+    <w:name w:val="heading 3"/>
+    <w:basedOn w:val="Normal"/>
+    <w:link w:val="Heading3Char"/>
+    <w:uiPriority w:val="9"/>
+    <w:qFormat/>
+    <w:rsid w:val="000079B8"/>
+    <w:pPr>
+      <w:bidi w:val="0"/>
+      <w:spacing w:before="100" w:beforeAutospacing="1" w:after="100" w:afterAutospacing="1" w:line="240" w:lineRule="auto"/>
+      <w:outlineLvl w:val="2"/>
+    </w:pPr>
+    <w:rPr>
+      <w:rFonts w:ascii="Times New Roman" w:eastAsia="Times New Roman" w:hAnsi="Times New Roman" w:cs="Times New Roman"/>
+      <w:b/>
+      <w:bCs/>
+      <w:kern w:val="0"/>
+      <w:sz w:val="27"/>
+      <w:szCs w:val="27"/>
+      <w14:ligatures w14:val="none"/>
+    </w:rPr>
+  </w:style>
   <w:style w:type="character" w:default="1" w:styleId="DefaultParagraphFont">
     <w:name w:val="Default Paragraph Font"/>
     <w:uiPriority w:val="1"/>
@@ -507,6 +1663,43 @@
     <w:uiPriority w:val="99"/>
     <w:semiHidden/>
     <w:unhideWhenUsed/>
+  </w:style>
+  <w:style w:type="character" w:customStyle="1" w:styleId="Heading3Char">
+    <w:name w:val="Heading 3 Char"/>
+    <w:basedOn w:val="DefaultParagraphFont"/>
+    <w:link w:val="Heading3"/>
+    <w:uiPriority w:val="9"/>
+    <w:rsid w:val="000079B8"/>
+    <w:rPr>
+      <w:rFonts w:ascii="Times New Roman" w:eastAsia="Times New Roman" w:hAnsi="Times New Roman" w:cs="Times New Roman"/>
+      <w:b/>
+      <w:bCs/>
+      <w:kern w:val="0"/>
+      <w:sz w:val="27"/>
+      <w:szCs w:val="27"/>
+      <w14:ligatures w14:val="none"/>
+    </w:rPr>
+  </w:style>
+  <w:style w:type="paragraph" w:customStyle="1" w:styleId="text-navy-500">
+    <w:name w:val="text-navy-500"/>
+    <w:basedOn w:val="Normal"/>
+    <w:rsid w:val="000079B8"/>
+    <w:pPr>
+      <w:bidi w:val="0"/>
+      <w:spacing w:before="100" w:beforeAutospacing="1" w:after="100" w:afterAutospacing="1" w:line="240" w:lineRule="auto"/>
+    </w:pPr>
+    <w:rPr>
+      <w:rFonts w:ascii="Times New Roman" w:eastAsia="Times New Roman" w:hAnsi="Times New Roman" w:cs="Times New Roman"/>
+      <w:kern w:val="0"/>
+      <w:sz w:val="24"/>
+      <w:szCs w:val="24"/>
+      <w14:ligatures w14:val="none"/>
+    </w:rPr>
+  </w:style>
+  <w:style w:type="character" w:customStyle="1" w:styleId="text-navy-100">
+    <w:name w:val="text-navy-100"/>
+    <w:basedOn w:val="DefaultParagraphFont"/>
+    <w:rsid w:val="000079B8"/>
   </w:style>
 </w:styles>
 </file>

</xml_diff>